<commit_message>
Altered text to be more clearer
</commit_message>
<xml_diff>
--- a/Documents/Experimentos/01/Formulario.docx
+++ b/Documents/Experimentos/01/Formulario.docx
@@ -850,7 +850,13 @@
       </w:r>
       <w:proofErr w:type="gramEnd"/>
       <w:r>
-        <w:t>) Já participei de um curso sobre Engenharia de Software.</w:t>
+        <w:t xml:space="preserve">) </w:t>
+      </w:r>
+      <w:r>
+        <w:t>Já fiz uma disciplina de</w:t>
+      </w:r>
+      <w:r>
+        <w:t xml:space="preserve"> Engenharia de Software.</w:t>
       </w:r>
     </w:p>
     <w:p>
@@ -864,7 +870,13 @@
       </w:r>
       <w:proofErr w:type="gramEnd"/>
       <w:r>
-        <w:t>) Já fiz uma disciplina sobre Engenharia de Software.</w:t>
+        <w:t xml:space="preserve">) </w:t>
+      </w:r>
+      <w:r>
+        <w:t>Dou aula de</w:t>
+      </w:r>
+      <w:r>
+        <w:t xml:space="preserve"> Engenharia de Software.</w:t>
       </w:r>
     </w:p>
     <w:p>
@@ -888,23 +900,67 @@
         </w:numPr>
       </w:pPr>
       <w:r>
-        <w:t>Descreva os motivos que levaram a funcionária Emmy pedir demissão</w:t>
-      </w:r>
-      <w:r>
-        <w:t xml:space="preserve"> no dia 15</w:t>
-      </w:r>
-      <w:r>
-        <w:t xml:space="preserve">. </w:t>
-      </w:r>
-    </w:p>
-    <w:p>
-      <w:pPr>
-        <w:pStyle w:val="ABNT2"/>
-        <w:ind w:left="1440" w:firstLine="0"/>
-      </w:pPr>
-      <w:r>
-        <w:t>____________________________________________________________________________________________________________________</w:t>
-      </w:r>
+        <w:t xml:space="preserve">Utilizou o </w:t>
+      </w:r>
+      <w:proofErr w:type="spellStart"/>
+      <w:r>
+        <w:rPr>
+          <w:i/>
+        </w:rPr>
+        <w:t>Proof</w:t>
+      </w:r>
+      <w:proofErr w:type="spellEnd"/>
+      <w:r>
+        <w:rPr>
+          <w:i/>
+        </w:rPr>
+        <w:t xml:space="preserve"> </w:t>
+      </w:r>
+      <w:proofErr w:type="spellStart"/>
+      <w:r>
+        <w:rPr>
+          <w:i/>
+        </w:rPr>
+        <w:t>Viewer</w:t>
+      </w:r>
+      <w:proofErr w:type="spellEnd"/>
+      <w:r>
+        <w:t>?</w:t>
+      </w:r>
+    </w:p>
+    <w:p>
+      <w:pPr>
+        <w:pStyle w:val="ABNT2"/>
+        <w:ind w:left="708" w:firstLine="708"/>
+      </w:pPr>
+      <w:proofErr w:type="gramStart"/>
+      <w:r>
+        <w:t xml:space="preserve">( </w:t>
+      </w:r>
+      <w:proofErr w:type="gramEnd"/>
+      <w:r>
+        <w:t>) Sim.</w:t>
+      </w:r>
+    </w:p>
+    <w:p>
+      <w:pPr>
+        <w:pStyle w:val="ABNT2"/>
+        <w:ind w:left="708" w:firstLine="708"/>
+      </w:pPr>
+      <w:proofErr w:type="gramStart"/>
+      <w:r>
+        <w:t xml:space="preserve">( </w:t>
+      </w:r>
+      <w:proofErr w:type="gramEnd"/>
+      <w:r>
+        <w:t>) Não.</w:t>
+      </w:r>
+    </w:p>
+    <w:p>
+      <w:pPr>
+        <w:pStyle w:val="ABNT2"/>
+        <w:ind w:left="1080" w:firstLine="0"/>
+      </w:pPr>
     </w:p>
     <w:p>
       <w:pPr>
@@ -915,16 +971,22 @@
         </w:numPr>
       </w:pPr>
       <w:r>
-        <w:t>Explique por que durante a semana três (dias 13 a 19) a produtividade foi muito elevada em comparação às semanas anteriores.</w:t>
-      </w:r>
-    </w:p>
-    <w:p>
-      <w:pPr>
-        <w:pStyle w:val="ABNT2"/>
-        <w:ind w:left="1416" w:firstLine="0"/>
-      </w:pPr>
-      <w:r>
-        <w:t>______________________________________________________________________________________________________________________</w:t>
+        <w:t>Descreva os motivos que levaram a funcionária Emmy pedir demissão</w:t>
+      </w:r>
+      <w:r>
+        <w:t xml:space="preserve"> no dia 15</w:t>
+      </w:r>
+      <w:r>
+        <w:t xml:space="preserve">. </w:t>
+      </w:r>
+    </w:p>
+    <w:p>
+      <w:pPr>
+        <w:pStyle w:val="ABNT2"/>
+        <w:ind w:left="1440" w:firstLine="0"/>
+      </w:pPr>
+      <w:r>
+        <w:t>____________________________________________________________________________________________________________________</w:t>
       </w:r>
     </w:p>
     <w:p>
@@ -937,13 +999,21 @@
       </w:pPr>
       <w:r>
         <w:lastRenderedPageBreak/>
-        <w:t>Assim como teve uma diferença de produtividade, positivamente, entre as semanas dois e três, por que na semana cinco</w:t>
-      </w:r>
-      <w:r>
-        <w:t xml:space="preserve"> (dias 27 a 33)</w:t>
-      </w:r>
-      <w:r>
-        <w:t xml:space="preserve"> a produtividade foi bastante reduzida em comparação com as semanas anteriores?</w:t>
+        <w:t xml:space="preserve">Explique por que durante </w:t>
+      </w:r>
+      <w:proofErr w:type="gramStart"/>
+      <w:r>
+        <w:t>a</w:t>
+      </w:r>
+      <w:proofErr w:type="gramEnd"/>
+      <w:r>
+        <w:t xml:space="preserve"> </w:t>
+      </w:r>
+      <w:r>
+        <w:t xml:space="preserve">terceira semana </w:t>
+      </w:r>
+      <w:r>
+        <w:t>(dias 13 a 19) a produtividade foi muito elevada em comparação às semanas anteriores.</w:t>
       </w:r>
     </w:p>
     <w:p>
@@ -964,7 +1034,31 @@
         </w:numPr>
       </w:pPr>
       <w:r>
-        <w:t>Quais foram os fatores que levaram a demissão de diversos funcionários durante as semanas cinco e seis (dias 26 a 34)?</w:t>
+        <w:t>Assim como teve uma diferença de produt</w:t>
+      </w:r>
+      <w:r>
+        <w:t>ividade, positivamente, entre a segunda</w:t>
+      </w:r>
+      <w:r>
+        <w:t xml:space="preserve"> </w:t>
+      </w:r>
+      <w:r>
+        <w:t xml:space="preserve">e terceira </w:t>
+      </w:r>
+      <w:r>
+        <w:t xml:space="preserve">semanas, por que na </w:t>
+      </w:r>
+      <w:r>
+        <w:t xml:space="preserve">quinta </w:t>
+      </w:r>
+      <w:r>
+        <w:t>semana</w:t>
+      </w:r>
+      <w:r>
+        <w:t xml:space="preserve"> (dias 27 a 33)</w:t>
+      </w:r>
+      <w:r>
+        <w:t xml:space="preserve"> a produtividade foi bastante reduzida em comparação com as semanas anteriores?</w:t>
       </w:r>
     </w:p>
     <w:p>
@@ -985,7 +1079,40 @@
         </w:numPr>
       </w:pPr>
       <w:r>
-        <w:t>Quais foram os custos mais contribuintes para a falta de Creditos apresentada na semana cinco (dias 20 a 26)?</w:t>
+        <w:t>Quais foram os fatores que levaram a demissão de d</w:t>
+      </w:r>
+      <w:r>
+        <w:t xml:space="preserve">iversos funcionários durante a quinta e sexta </w:t>
+      </w:r>
+      <w:r>
+        <w:t>semanas (dias 26 a 34)?</w:t>
+      </w:r>
+    </w:p>
+    <w:p>
+      <w:pPr>
+        <w:pStyle w:val="ABNT2"/>
+        <w:ind w:left="1416" w:firstLine="0"/>
+      </w:pPr>
+      <w:r>
+        <w:t>______________________________________________________________________________________________________________________</w:t>
+      </w:r>
+    </w:p>
+    <w:p>
+      <w:pPr>
+        <w:pStyle w:val="ABNT2"/>
+        <w:numPr>
+          <w:ilvl w:val="1"/>
+          <w:numId w:val="4"/>
+        </w:numPr>
+      </w:pPr>
+      <w:r>
+        <w:t xml:space="preserve">Quais foram os custos mais contribuintes para a falta de Creditos apresentada na </w:t>
+      </w:r>
+      <w:r>
+        <w:t>quinta semana</w:t>
+      </w:r>
+      <w:r>
+        <w:t xml:space="preserve"> (dias 20 a 26)?</w:t>
       </w:r>
     </w:p>
     <w:p>
@@ -1345,7 +1472,7 @@
         <w:ind w:left="1440" w:hanging="360"/>
       </w:pPr>
     </w:lvl>
-    <w:lvl w:ilvl="2" w:tplc="0416001B" w:tentative="1">
+    <w:lvl w:ilvl="2" w:tplc="0416001B">
       <w:start w:val="1"/>
       <w:numFmt w:val="lowerRoman"/>
       <w:lvlText w:val="%3."/>

</xml_diff>

<commit_message>
Added Roteiro.docx Updated Formulario.docx Corrected typo in SDM Quick Guide.docx
</commit_message>
<xml_diff>
--- a/Documents/Experimentos/01/Formulario.docx
+++ b/Documents/Experimentos/01/Formulario.docx
@@ -539,7 +539,13 @@
         <w:rPr>
           <w:b/>
         </w:rPr>
-        <w:t>Formulário de Consentimento e um Questionário que possui</w:t>
+        <w:t>Formulário de Consentimento</w:t>
+      </w:r>
+      <w:r>
+        <w:rPr>
+          <w:b/>
+        </w:rPr>
+        <w:t>, Questionário de</w:t>
       </w:r>
       <w:r>
         <w:rPr>
@@ -551,19 +557,19 @@
         <w:rPr>
           <w:b/>
         </w:rPr>
-        <w:t xml:space="preserve">8 </w:t>
-      </w:r>
-      <w:r>
-        <w:rPr>
-          <w:b/>
-        </w:rPr>
-        <w:t xml:space="preserve">questões. Após reponde-las </w:t>
-      </w:r>
-      <w:r>
-        <w:rPr>
-          <w:b/>
-        </w:rPr>
-        <w:t>entregue ao responsável presente.</w:t>
+        <w:t xml:space="preserve">Caracterização </w:t>
+      </w:r>
+      <w:r>
+        <w:rPr>
+          <w:b/>
+        </w:rPr>
+        <w:t xml:space="preserve">e um Questionário </w:t>
+      </w:r>
+      <w:r>
+        <w:rPr>
+          <w:b/>
+        </w:rPr>
+        <w:t>de Conteúdo.</w:t>
       </w:r>
     </w:p>
     <w:p>
@@ -882,22 +888,73 @@
     <w:p>
       <w:pPr>
         <w:pStyle w:val="ABNT2"/>
+        <w:ind w:left="708" w:firstLine="708"/>
+      </w:pPr>
+    </w:p>
+    <w:p>
+      <w:pPr>
+        <w:rPr>
+          <w:rFonts w:ascii="Times New Roman" w:eastAsia="Calibri" w:hAnsi="Times New Roman" w:cs="Times New Roman"/>
+          <w:sz w:val="24"/>
+          <w:szCs w:val="24"/>
+          <w:shd w:val="clear" w:color="auto" w:fill="FFFFFF"/>
+          <w:lang w:eastAsia="ar-SA"/>
+        </w:rPr>
+      </w:pPr>
+      <w:r>
+        <w:br w:type="page"/>
+      </w:r>
+    </w:p>
+    <w:p>
+      <w:pPr>
+        <w:pStyle w:val="ABNT2"/>
+        <w:ind w:firstLine="0"/>
+        <w:jc w:val="center"/>
+        <w:rPr>
+          <w:b/>
+          <w:sz w:val="28"/>
+          <w:szCs w:val="28"/>
+        </w:rPr>
+      </w:pPr>
+      <w:r>
+        <w:rPr>
+          <w:b/>
+          <w:sz w:val="28"/>
+          <w:szCs w:val="28"/>
+        </w:rPr>
+        <w:lastRenderedPageBreak/>
+        <w:t>Questionário</w:t>
+      </w:r>
+      <w:r>
+        <w:rPr>
+          <w:b/>
+          <w:sz w:val="28"/>
+          <w:szCs w:val="28"/>
+        </w:rPr>
+        <w:t xml:space="preserve"> de Avaliação do Conteúdo</w:t>
+      </w:r>
+    </w:p>
+    <w:p>
+      <w:pPr>
+        <w:pStyle w:val="ABNT2"/>
         <w:numPr>
           <w:ilvl w:val="0"/>
-          <w:numId w:val="4"/>
+          <w:numId w:val="5"/>
         </w:numPr>
-      </w:pPr>
-      <w:r>
-        <w:t>Avaliação do conteúdo</w:t>
+        <w:spacing w:before="0" w:after="0" w:line="240" w:lineRule="auto"/>
+      </w:pPr>
+      <w:r>
+        <w:t>Hora de inicio: _____________________</w:t>
       </w:r>
     </w:p>
     <w:p>
       <w:pPr>
         <w:pStyle w:val="ABNT2"/>
         <w:numPr>
-          <w:ilvl w:val="1"/>
-          <w:numId w:val="4"/>
+          <w:ilvl w:val="0"/>
+          <w:numId w:val="5"/>
         </w:numPr>
+        <w:spacing w:before="0" w:after="0" w:line="240" w:lineRule="auto"/>
       </w:pPr>
       <w:r>
         <w:t xml:space="preserve">Utilizou o </w:t>
@@ -931,7 +988,8 @@
     <w:p>
       <w:pPr>
         <w:pStyle w:val="ABNT2"/>
-        <w:ind w:left="708" w:firstLine="708"/>
+        <w:spacing w:before="0" w:after="0"/>
+        <w:ind w:left="706" w:firstLine="706"/>
       </w:pPr>
       <w:proofErr w:type="gramStart"/>
       <w:r>
@@ -945,7 +1003,8 @@
     <w:p>
       <w:pPr>
         <w:pStyle w:val="ABNT2"/>
-        <w:ind w:left="708" w:firstLine="708"/>
+        <w:spacing w:before="0" w:after="0"/>
+        <w:ind w:left="706" w:firstLine="706"/>
       </w:pPr>
       <w:proofErr w:type="gramStart"/>
       <w:r>
@@ -959,16 +1018,42 @@
     <w:p>
       <w:pPr>
         <w:pStyle w:val="ABNT2"/>
-        <w:ind w:left="1080" w:firstLine="0"/>
-      </w:pPr>
-    </w:p>
-    <w:p>
-      <w:pPr>
-        <w:pStyle w:val="ABNT2"/>
         <w:numPr>
-          <w:ilvl w:val="1"/>
-          <w:numId w:val="4"/>
+          <w:ilvl w:val="0"/>
+          <w:numId w:val="5"/>
         </w:numPr>
+        <w:spacing w:before="0" w:after="0"/>
+      </w:pPr>
+      <w:r>
+        <w:t>Considerando que nos dias três e quatro, o funcionário Urias exerceu a mesma tarefa (</w:t>
+      </w:r>
+      <w:proofErr w:type="spellStart"/>
+      <w:r>
+        <w:t>Elicitação</w:t>
+      </w:r>
+      <w:proofErr w:type="spellEnd"/>
+      <w:r>
+        <w:t xml:space="preserve"> sem protótipo), por que seu desempenho foi quase um terço (1/3) no dia quatro em comparação ao dia três?</w:t>
+      </w:r>
+    </w:p>
+    <w:p>
+      <w:pPr>
+        <w:pStyle w:val="ABNT2"/>
+        <w:spacing w:before="0" w:after="0" w:line="480" w:lineRule="auto"/>
+        <w:ind w:left="1416" w:firstLine="0"/>
+      </w:pPr>
+      <w:r>
+        <w:t>______________________________________________________________________________________________________________________</w:t>
+      </w:r>
+    </w:p>
+    <w:p>
+      <w:pPr>
+        <w:pStyle w:val="ABNT2"/>
+        <w:numPr>
+          <w:ilvl w:val="0"/>
+          <w:numId w:val="5"/>
+        </w:numPr>
+        <w:spacing w:before="0" w:after="0" w:line="240" w:lineRule="auto"/>
       </w:pPr>
       <w:r>
         <w:t>Descreva os motivos que levaram a funcionária Emmy pedir demissão</w:t>
@@ -983,6 +1068,7 @@
     <w:p>
       <w:pPr>
         <w:pStyle w:val="ABNT2"/>
+        <w:spacing w:before="0" w:after="0" w:line="480" w:lineRule="auto"/>
         <w:ind w:left="1440" w:firstLine="0"/>
       </w:pPr>
       <w:r>
@@ -993,32 +1079,34 @@
       <w:pPr>
         <w:pStyle w:val="ABNT2"/>
         <w:numPr>
-          <w:ilvl w:val="1"/>
-          <w:numId w:val="4"/>
+          <w:ilvl w:val="0"/>
+          <w:numId w:val="5"/>
         </w:numPr>
-      </w:pPr>
-      <w:r>
-        <w:lastRenderedPageBreak/>
-        <w:t xml:space="preserve">Explique por que durante </w:t>
-      </w:r>
-      <w:proofErr w:type="gramStart"/>
-      <w:r>
-        <w:t>a</w:t>
-      </w:r>
-      <w:proofErr w:type="gramEnd"/>
+        <w:spacing w:before="0" w:after="0"/>
+      </w:pPr>
+      <w:r>
+        <w:t>Identifique</w:t>
+      </w:r>
+      <w:r>
+        <w:t xml:space="preserve"> a semana com o maior índice de</w:t>
+      </w:r>
+      <w:r>
+        <w:t xml:space="preserve"> produtividade</w:t>
+      </w:r>
+      <w:r>
+        <w:t>.</w:t>
+      </w:r>
       <w:r>
         <w:t xml:space="preserve"> </w:t>
       </w:r>
       <w:r>
-        <w:t xml:space="preserve">terceira semana </w:t>
-      </w:r>
-      <w:r>
-        <w:t>(dias 13 a 19) a produtividade foi muito elevada em comparação às semanas anteriores.</w:t>
-      </w:r>
-    </w:p>
-    <w:p>
-      <w:pPr>
-        <w:pStyle w:val="ABNT2"/>
+        <w:t>Aponte os fatores que levaram essa conclusão.</w:t>
+      </w:r>
+    </w:p>
+    <w:p>
+      <w:pPr>
+        <w:pStyle w:val="ABNT2"/>
+        <w:spacing w:before="0" w:after="0" w:line="480" w:lineRule="auto"/>
         <w:ind w:left="1416" w:firstLine="0"/>
       </w:pPr>
       <w:r>
@@ -1029,41 +1117,113 @@
       <w:pPr>
         <w:pStyle w:val="ABNT2"/>
         <w:numPr>
-          <w:ilvl w:val="1"/>
-          <w:numId w:val="4"/>
+          <w:ilvl w:val="0"/>
+          <w:numId w:val="5"/>
         </w:numPr>
-      </w:pPr>
-      <w:r>
-        <w:t>Assim como teve uma diferença de produt</w:t>
-      </w:r>
-      <w:r>
-        <w:t>ividade, positivamente, entre a segunda</w:t>
+        <w:spacing w:before="0" w:after="0"/>
+      </w:pPr>
+      <w:r>
+        <w:t>Identifique</w:t>
+      </w:r>
+      <w:r>
+        <w:t xml:space="preserve"> a semana com menor índice de produtividade</w:t>
+      </w:r>
+      <w:r>
+        <w:t>.</w:t>
+      </w:r>
+      <w:r>
+        <w:t xml:space="preserve"> Aponte os fatores que levaram essa conclusão.</w:t>
+      </w:r>
+    </w:p>
+    <w:p>
+      <w:pPr>
+        <w:pStyle w:val="ABNT2"/>
+        <w:spacing w:before="0" w:after="0" w:line="480" w:lineRule="auto"/>
+        <w:ind w:left="1416" w:firstLine="0"/>
+      </w:pPr>
+      <w:r>
+        <w:t>______________________________________________________________________________________________________________________</w:t>
+      </w:r>
+    </w:p>
+    <w:p>
+      <w:pPr>
+        <w:pStyle w:val="ABNT2"/>
+        <w:numPr>
+          <w:ilvl w:val="0"/>
+          <w:numId w:val="5"/>
+        </w:numPr>
+        <w:spacing w:before="0" w:after="0"/>
+      </w:pPr>
+      <w:r>
+        <w:t>Identifique</w:t>
+      </w:r>
+      <w:r>
+        <w:t xml:space="preserve"> os fatores que levaram a demissão de d</w:t>
+      </w:r>
+      <w:r>
+        <w:t xml:space="preserve">iversos funcionários durante a quinta e sexta </w:t>
+      </w:r>
+      <w:r>
+        <w:t>semanas (dias 26 a 34).</w:t>
+      </w:r>
+    </w:p>
+    <w:p>
+      <w:pPr>
+        <w:pStyle w:val="ABNT2"/>
+        <w:spacing w:before="0" w:after="0" w:line="480" w:lineRule="auto"/>
+        <w:ind w:left="1416" w:firstLine="0"/>
+      </w:pPr>
+      <w:r>
+        <w:t>______________________________________________________________________________________________________________________</w:t>
+      </w:r>
+    </w:p>
+    <w:p>
+      <w:pPr>
+        <w:pStyle w:val="ABNT2"/>
+        <w:numPr>
+          <w:ilvl w:val="0"/>
+          <w:numId w:val="5"/>
+        </w:numPr>
+        <w:spacing w:before="0" w:after="0"/>
+      </w:pPr>
+      <w:r>
+        <w:t>Identifique os</w:t>
       </w:r>
       <w:r>
         <w:t xml:space="preserve"> </w:t>
       </w:r>
       <w:r>
-        <w:t xml:space="preserve">e terceira </w:t>
-      </w:r>
-      <w:r>
-        <w:t xml:space="preserve">semanas, por que na </w:t>
-      </w:r>
-      <w:r>
-        <w:t xml:space="preserve">quinta </w:t>
-      </w:r>
-      <w:r>
-        <w:t>semana</w:t>
-      </w:r>
-      <w:r>
-        <w:t xml:space="preserve"> (dias 27 a 33)</w:t>
-      </w:r>
-      <w:r>
-        <w:t xml:space="preserve"> a produtividade foi bastante reduzida em comparação com as semanas anteriores?</w:t>
-      </w:r>
-    </w:p>
-    <w:p>
-      <w:pPr>
-        <w:pStyle w:val="ABNT2"/>
+        <w:t>fatores</w:t>
+      </w:r>
+      <w:r>
+        <w:t xml:space="preserve"> mais contribuintes </w:t>
+      </w:r>
+      <w:r>
+        <w:t>que levaram a</w:t>
+      </w:r>
+      <w:r>
+        <w:t xml:space="preserve"> falta de Creditos apresentada </w:t>
+      </w:r>
+      <w:r>
+        <w:t>na</w:t>
+      </w:r>
+      <w:r>
+        <w:t xml:space="preserve"> </w:t>
+      </w:r>
+      <w:r>
+        <w:t>quarta</w:t>
+      </w:r>
+      <w:r>
+        <w:t xml:space="preserve"> semana</w:t>
+      </w:r>
+      <w:r>
+        <w:t xml:space="preserve"> (dias 20 a 26).</w:t>
+      </w:r>
+    </w:p>
+    <w:p>
+      <w:pPr>
+        <w:pStyle w:val="ABNT2"/>
+        <w:spacing w:before="0" w:after="0" w:line="480" w:lineRule="auto"/>
         <w:ind w:left="1416" w:firstLine="0"/>
       </w:pPr>
       <w:r>
@@ -1074,98 +1234,13 @@
       <w:pPr>
         <w:pStyle w:val="ABNT2"/>
         <w:numPr>
-          <w:ilvl w:val="1"/>
-          <w:numId w:val="4"/>
+          <w:ilvl w:val="0"/>
+          <w:numId w:val="5"/>
         </w:numPr>
-      </w:pPr>
-      <w:r>
-        <w:t>Quais foram os fatores que levaram a demissão de d</w:t>
-      </w:r>
-      <w:r>
-        <w:t xml:space="preserve">iversos funcionários durante a quinta e sexta </w:t>
-      </w:r>
-      <w:r>
-        <w:t>semanas (dias 26 a 34)?</w:t>
-      </w:r>
-    </w:p>
-    <w:p>
-      <w:pPr>
-        <w:pStyle w:val="ABNT2"/>
-        <w:ind w:left="1416" w:firstLine="0"/>
-      </w:pPr>
-      <w:r>
-        <w:t>______________________________________________________________________________________________________________________</w:t>
-      </w:r>
-    </w:p>
-    <w:p>
-      <w:pPr>
-        <w:pStyle w:val="ABNT2"/>
-        <w:numPr>
-          <w:ilvl w:val="1"/>
-          <w:numId w:val="4"/>
-        </w:numPr>
-      </w:pPr>
-      <w:r>
-        <w:t xml:space="preserve">Quais foram os custos mais contribuintes para a falta de Creditos apresentada na </w:t>
-      </w:r>
-      <w:r>
-        <w:t>quinta semana</w:t>
-      </w:r>
-      <w:r>
-        <w:t xml:space="preserve"> (dias 20 a 26)?</w:t>
-      </w:r>
-    </w:p>
-    <w:p>
-      <w:pPr>
-        <w:pStyle w:val="ABNT2"/>
-        <w:ind w:left="1416" w:firstLine="0"/>
-      </w:pPr>
-      <w:r>
-        <w:t>______________________________________________________________________________________________________________________</w:t>
-      </w:r>
-    </w:p>
-    <w:p>
-      <w:pPr>
-        <w:pStyle w:val="ABNT2"/>
-        <w:numPr>
-          <w:ilvl w:val="1"/>
-          <w:numId w:val="4"/>
-        </w:numPr>
-      </w:pPr>
-      <w:r>
-        <w:t xml:space="preserve">Considerando que nos dias </w:t>
-      </w:r>
-      <w:r>
-        <w:t>três</w:t>
-      </w:r>
-      <w:r>
-        <w:t xml:space="preserve"> e </w:t>
-      </w:r>
-      <w:r>
-        <w:t>quatro</w:t>
-      </w:r>
-      <w:r>
-        <w:t>, o funcionário Urias exerceu a mesma tarefa (</w:t>
-      </w:r>
-      <w:proofErr w:type="spellStart"/>
-      <w:r>
-        <w:t>Elicitação</w:t>
-      </w:r>
-      <w:proofErr w:type="spellEnd"/>
-      <w:r>
-        <w:t xml:space="preserve"> sem protótipo), por que seu desempenho foi </w:t>
-      </w:r>
-      <w:r>
-        <w:t>quase um terço (1/3) no dia quatro em comparação ao dia três?</w:t>
-      </w:r>
-    </w:p>
-    <w:p>
-      <w:pPr>
-        <w:pStyle w:val="ABNT2"/>
-        <w:ind w:left="1416" w:firstLine="0"/>
-      </w:pPr>
-      <w:r>
-        <w:t>______________________________________________________________________________________________________________________</w:t>
+        <w:spacing w:before="0" w:after="0" w:line="480" w:lineRule="auto"/>
+      </w:pPr>
+      <w:r>
+        <w:t>Hora de término: _____________________</w:t>
       </w:r>
     </w:p>
     <w:sectPr>
@@ -1448,6 +1523,95 @@
     </w:lvl>
   </w:abstractNum>
   <w:abstractNum w:abstractNumId="3">
+    <w:nsid w:val="4FBB7948"/>
+    <w:multiLevelType w:val="hybridMultilevel"/>
+    <w:tmpl w:val="1EA02734"/>
+    <w:lvl w:ilvl="0" w:tplc="04160011">
+      <w:start w:val="1"/>
+      <w:numFmt w:val="decimal"/>
+      <w:lvlText w:val="%1)"/>
+      <w:lvlJc w:val="left"/>
+      <w:pPr>
+        <w:ind w:left="720" w:hanging="360"/>
+      </w:pPr>
+      <w:rPr>
+        <w:rFonts w:hint="default"/>
+      </w:rPr>
+    </w:lvl>
+    <w:lvl w:ilvl="1" w:tplc="04160019">
+      <w:start w:val="1"/>
+      <w:numFmt w:val="lowerLetter"/>
+      <w:lvlText w:val="%2."/>
+      <w:lvlJc w:val="left"/>
+      <w:pPr>
+        <w:ind w:left="1440" w:hanging="360"/>
+      </w:pPr>
+    </w:lvl>
+    <w:lvl w:ilvl="2" w:tplc="0416001B">
+      <w:start w:val="1"/>
+      <w:numFmt w:val="lowerRoman"/>
+      <w:lvlText w:val="%3."/>
+      <w:lvlJc w:val="right"/>
+      <w:pPr>
+        <w:ind w:left="2160" w:hanging="180"/>
+      </w:pPr>
+    </w:lvl>
+    <w:lvl w:ilvl="3" w:tplc="0416000F" w:tentative="1">
+      <w:start w:val="1"/>
+      <w:numFmt w:val="decimal"/>
+      <w:lvlText w:val="%4."/>
+      <w:lvlJc w:val="left"/>
+      <w:pPr>
+        <w:ind w:left="2880" w:hanging="360"/>
+      </w:pPr>
+    </w:lvl>
+    <w:lvl w:ilvl="4" w:tplc="04160019" w:tentative="1">
+      <w:start w:val="1"/>
+      <w:numFmt w:val="lowerLetter"/>
+      <w:lvlText w:val="%5."/>
+      <w:lvlJc w:val="left"/>
+      <w:pPr>
+        <w:ind w:left="3600" w:hanging="360"/>
+      </w:pPr>
+    </w:lvl>
+    <w:lvl w:ilvl="5" w:tplc="0416001B" w:tentative="1">
+      <w:start w:val="1"/>
+      <w:numFmt w:val="lowerRoman"/>
+      <w:lvlText w:val="%6."/>
+      <w:lvlJc w:val="right"/>
+      <w:pPr>
+        <w:ind w:left="4320" w:hanging="180"/>
+      </w:pPr>
+    </w:lvl>
+    <w:lvl w:ilvl="6" w:tplc="0416000F" w:tentative="1">
+      <w:start w:val="1"/>
+      <w:numFmt w:val="decimal"/>
+      <w:lvlText w:val="%7."/>
+      <w:lvlJc w:val="left"/>
+      <w:pPr>
+        <w:ind w:left="5040" w:hanging="360"/>
+      </w:pPr>
+    </w:lvl>
+    <w:lvl w:ilvl="7" w:tplc="04160019" w:tentative="1">
+      <w:start w:val="1"/>
+      <w:numFmt w:val="lowerLetter"/>
+      <w:lvlText w:val="%8."/>
+      <w:lvlJc w:val="left"/>
+      <w:pPr>
+        <w:ind w:left="5760" w:hanging="360"/>
+      </w:pPr>
+    </w:lvl>
+    <w:lvl w:ilvl="8" w:tplc="0416001B" w:tentative="1">
+      <w:start w:val="1"/>
+      <w:numFmt w:val="lowerRoman"/>
+      <w:lvlText w:val="%9."/>
+      <w:lvlJc w:val="right"/>
+      <w:pPr>
+        <w:ind w:left="6480" w:hanging="180"/>
+      </w:pPr>
+    </w:lvl>
+  </w:abstractNum>
+  <w:abstractNum w:abstractNumId="4">
     <w:nsid w:val="5C090C93"/>
     <w:multiLevelType w:val="hybridMultilevel"/>
     <w:tmpl w:val="1EA02734"/>
@@ -1546,6 +1710,9 @@
     <w:abstractNumId w:val="0"/>
   </w:num>
   <w:num w:numId="4">
+    <w:abstractNumId w:val="4"/>
+  </w:num>
+  <w:num w:numId="5">
     <w:abstractNumId w:val="3"/>
   </w:num>
 </w:numbering>

</xml_diff>